<commit_message>
Complete all documentation and finished project.
</commit_message>
<xml_diff>
--- a/docs/Documentation.docx
+++ b/docs/Documentation.docx
@@ -234,7 +234,6 @@
           <w:szCs w:val="48"/>
         </w:rPr>
       </w:pPr>
-      <w:proofErr w:type="spellStart"/>
       <w:r>
         <w:rPr>
           <w:rFonts w:cstheme="minorHAnsi"/>
@@ -247,7 +246,6 @@
         </w:rPr>
         <w:t>DataFusion</w:t>
       </w:r>
-      <w:proofErr w:type="spellEnd"/>
     </w:p>
     <w:p>
       <w:pPr>
@@ -2126,83 +2124,17 @@
         <w:rPr>
           <w:rStyle w:val="Strong"/>
         </w:rPr>
-        <w:t xml:space="preserve">UCI </w:t>
-      </w:r>
-      <w:proofErr w:type="spellStart"/>
+        <w:t>UCI Adult Dataset</w:t>
+      </w:r>
+      <w:r>
+        <w:t xml:space="preserve"> (dane o zarobkach) oraz </w:t>
+      </w:r>
       <w:r>
         <w:rPr>
           <w:rStyle w:val="Strong"/>
         </w:rPr>
-        <w:t>Adult</w:t>
-      </w:r>
-      <w:proofErr w:type="spellEnd"/>
-      <w:r>
-        <w:rPr>
-          <w:rStyle w:val="Strong"/>
-        </w:rPr>
-        <w:t xml:space="preserve"> </w:t>
-      </w:r>
-      <w:proofErr w:type="spellStart"/>
-      <w:r>
-        <w:rPr>
-          <w:rStyle w:val="Strong"/>
-        </w:rPr>
-        <w:t>Dataset</w:t>
-      </w:r>
-      <w:proofErr w:type="spellEnd"/>
-      <w:r>
-        <w:t xml:space="preserve"> (dane o zarobkach) oraz </w:t>
-      </w:r>
-      <w:proofErr w:type="spellStart"/>
-      <w:r>
-        <w:rPr>
-          <w:rStyle w:val="Strong"/>
-        </w:rPr>
-        <w:t>Chronic</w:t>
-      </w:r>
-      <w:proofErr w:type="spellEnd"/>
-      <w:r>
-        <w:rPr>
-          <w:rStyle w:val="Strong"/>
-        </w:rPr>
-        <w:t xml:space="preserve"> </w:t>
-      </w:r>
-      <w:proofErr w:type="spellStart"/>
-      <w:r>
-        <w:rPr>
-          <w:rStyle w:val="Strong"/>
-        </w:rPr>
-        <w:t>Kidney</w:t>
-      </w:r>
-      <w:proofErr w:type="spellEnd"/>
-      <w:r>
-        <w:rPr>
-          <w:rStyle w:val="Strong"/>
-        </w:rPr>
-        <w:t xml:space="preserve"> </w:t>
-      </w:r>
-      <w:proofErr w:type="spellStart"/>
-      <w:r>
-        <w:rPr>
-          <w:rStyle w:val="Strong"/>
-        </w:rPr>
-        <w:t>Disease</w:t>
-      </w:r>
-      <w:proofErr w:type="spellEnd"/>
-      <w:r>
-        <w:rPr>
-          <w:rStyle w:val="Strong"/>
-        </w:rPr>
-        <w:t xml:space="preserve"> </w:t>
-      </w:r>
-      <w:proofErr w:type="spellStart"/>
-      <w:r>
-        <w:rPr>
-          <w:rStyle w:val="Strong"/>
-        </w:rPr>
-        <w:t>Dataset</w:t>
-      </w:r>
-      <w:proofErr w:type="spellEnd"/>
+        <w:t>Chronic Kidney Disease Dataset</w:t>
+      </w:r>
       <w:r>
         <w:t xml:space="preserve"> (dane o chorobach nerek). Aplikacja umożliwia użytkownikowi wykonanie różnych operacji na danych, takich jak obliczanie miar statystycznych, przekształcanie danych (np. kodowanie zmiennych kategorycznych, standaryzacja), a także umożliwia usuwanie, zamienianie i filtrowanie danych.</w:t>
       </w:r>
@@ -2255,55 +2187,7 @@
         <w:t>Ładowanie danych</w:t>
       </w:r>
       <w:r>
-        <w:t xml:space="preserve"> z wybranych zestawów danych (UCI </w:t>
-      </w:r>
-      <w:proofErr w:type="spellStart"/>
-      <w:r>
-        <w:t>Adult</w:t>
-      </w:r>
-      <w:proofErr w:type="spellEnd"/>
-      <w:r>
-        <w:t xml:space="preserve"> </w:t>
-      </w:r>
-      <w:proofErr w:type="spellStart"/>
-      <w:r>
-        <w:t>Dataset</w:t>
-      </w:r>
-      <w:proofErr w:type="spellEnd"/>
-      <w:r>
-        <w:t xml:space="preserve"> oraz </w:t>
-      </w:r>
-      <w:proofErr w:type="spellStart"/>
-      <w:r>
-        <w:t>Chronic</w:t>
-      </w:r>
-      <w:proofErr w:type="spellEnd"/>
-      <w:r>
-        <w:t xml:space="preserve"> </w:t>
-      </w:r>
-      <w:proofErr w:type="spellStart"/>
-      <w:r>
-        <w:t>Kidney</w:t>
-      </w:r>
-      <w:proofErr w:type="spellEnd"/>
-      <w:r>
-        <w:t xml:space="preserve"> </w:t>
-      </w:r>
-      <w:proofErr w:type="spellStart"/>
-      <w:r>
-        <w:t>Disease</w:t>
-      </w:r>
-      <w:proofErr w:type="spellEnd"/>
-      <w:r>
-        <w:t xml:space="preserve"> </w:t>
-      </w:r>
-      <w:proofErr w:type="spellStart"/>
-      <w:r>
-        <w:t>Dataset</w:t>
-      </w:r>
-      <w:proofErr w:type="spellEnd"/>
-      <w:r>
-        <w:t>).</w:t>
+        <w:t xml:space="preserve"> z wybranych zestawów danych (UCI Adult Dataset oraz Chronic Kidney Disease Dataset).</w:t>
       </w:r>
     </w:p>
     <w:p>
@@ -2432,23 +2316,7 @@
         <w:jc w:val="both"/>
       </w:pPr>
       <w:r>
-        <w:t xml:space="preserve">Wykonywanie operacji standaryzacji (np. za pomocą </w:t>
-      </w:r>
-      <w:proofErr w:type="spellStart"/>
-      <w:r>
-        <w:t>StandardScaler</w:t>
-      </w:r>
-      <w:proofErr w:type="spellEnd"/>
-      <w:r>
-        <w:t xml:space="preserve">, </w:t>
-      </w:r>
-      <w:proofErr w:type="spellStart"/>
-      <w:r>
-        <w:t>MinMaxScaler</w:t>
-      </w:r>
-      <w:proofErr w:type="spellEnd"/>
-      <w:r>
-        <w:t>).</w:t>
+        <w:t>Wykonywanie operacji standaryzacji (np. za pomocą StandardScaler, MinMaxScaler).</w:t>
       </w:r>
     </w:p>
     <w:p>
@@ -2471,15 +2339,7 @@
         <w:t>Reprezentacja danych</w:t>
       </w:r>
       <w:r>
-        <w:t xml:space="preserve"> w postaci wykresów, takich jak wykresy słupkowe, punktowe, </w:t>
-      </w:r>
-      <w:proofErr w:type="gramStart"/>
-      <w:r>
-        <w:t>kołowe,</w:t>
-      </w:r>
-      <w:proofErr w:type="gramEnd"/>
-      <w:r>
-        <w:t xml:space="preserve"> oraz </w:t>
+        <w:t xml:space="preserve"> w postaci wykresów, takich jak wykresy słupkowe, punktowe, kołowe, oraz </w:t>
       </w:r>
       <w:r>
         <w:t xml:space="preserve">opcjonalnie </w:t>
@@ -2577,7 +2437,6 @@
       <w:r>
         <w:t xml:space="preserve"> w aplikacji </w:t>
       </w:r>
-      <w:proofErr w:type="spellStart"/>
       <w:r>
         <w:rPr>
           <w:b/>
@@ -2585,7 +2444,6 @@
         </w:rPr>
         <w:t>DataFusion</w:t>
       </w:r>
-      <w:proofErr w:type="spellEnd"/>
       <w:r>
         <w:t>.</w:t>
       </w:r>
@@ -4160,6 +4018,293 @@
         <w:t>Projekt GUI</w:t>
       </w:r>
       <w:bookmarkEnd w:id="4"/>
+    </w:p>
+    <w:p>
+      <w:pPr>
+        <w:pStyle w:val="ListParagraph"/>
+        <w:numPr>
+          <w:ilvl w:val="0"/>
+          <w:numId w:val="8"/>
+        </w:numPr>
+        <w:spacing w:line="480" w:lineRule="auto"/>
+        <w:jc w:val="center"/>
+        <w:rPr>
+          <w:lang w:val="en-PL"/>
+        </w:rPr>
+      </w:pPr>
+      <w:r>
+        <w:rPr>
+          <w:noProof/>
+          <w:lang w:val="en-PL"/>
+        </w:rPr>
+        <w:drawing>
+          <wp:inline distT="0" distB="0" distL="0" distR="0" wp14:anchorId="4AC8B9F2" wp14:editId="11925108">
+            <wp:extent cx="3431097" cy="2363796"/>
+            <wp:effectExtent l="0" t="0" r="0" b="0"/>
+            <wp:docPr id="613433414" name="Picture 7" descr="A screenshot of a computer&#10;&#10;Description automatically generated"/>
+            <wp:cNvGraphicFramePr>
+              <a:graphicFrameLocks xmlns:a="http://schemas.openxmlformats.org/drawingml/2006/main" noChangeAspect="1"/>
+            </wp:cNvGraphicFramePr>
+            <a:graphic xmlns:a="http://schemas.openxmlformats.org/drawingml/2006/main">
+              <a:graphicData uri="http://schemas.openxmlformats.org/drawingml/2006/picture">
+                <pic:pic xmlns:pic="http://schemas.openxmlformats.org/drawingml/2006/picture">
+                  <pic:nvPicPr>
+                    <pic:cNvPr id="609183916" name="Picture 7" descr="A screenshot of a computer&#10;&#10;Description automatically generated"/>
+                    <pic:cNvPicPr/>
+                  </pic:nvPicPr>
+                  <pic:blipFill>
+                    <a:blip r:embed="rId12" cstate="print">
+                      <a:extLst>
+                        <a:ext uri="{28A0092B-C50C-407E-A947-70E740481C1C}">
+                          <a14:useLocalDpi xmlns:a14="http://schemas.microsoft.com/office/drawing/2010/main" val="0"/>
+                        </a:ext>
+                      </a:extLst>
+                    </a:blip>
+                    <a:stretch>
+                      <a:fillRect/>
+                    </a:stretch>
+                  </pic:blipFill>
+                  <pic:spPr>
+                    <a:xfrm>
+                      <a:off x="0" y="0"/>
+                      <a:ext cx="3476945" cy="2395382"/>
+                    </a:xfrm>
+                    <a:prstGeom prst="rect">
+                      <a:avLst/>
+                    </a:prstGeom>
+                  </pic:spPr>
+                </pic:pic>
+              </a:graphicData>
+            </a:graphic>
+          </wp:inline>
+        </w:drawing>
+      </w:r>
+    </w:p>
+    <w:p>
+      <w:pPr>
+        <w:pStyle w:val="ListParagraph"/>
+        <w:spacing w:before="360" w:after="360" w:line="480" w:lineRule="auto"/>
+        <w:ind w:left="357"/>
+        <w:jc w:val="center"/>
+        <w:rPr>
+          <w:b/>
+          <w:bCs/>
+          <w:lang w:val="en-PL"/>
+        </w:rPr>
+      </w:pPr>
+      <w:r>
+        <w:rPr>
+          <w:b/>
+          <w:bCs/>
+          <w:lang w:val="en-PL"/>
+        </w:rPr>
+        <w:t xml:space="preserve">Obraz </w:t>
+      </w:r>
+      <w:r>
+        <w:rPr>
+          <w:b/>
+          <w:bCs/>
+          <w:lang w:val="en-PL"/>
+        </w:rPr>
+        <w:t>1</w:t>
+      </w:r>
+      <w:r>
+        <w:rPr>
+          <w:b/>
+          <w:bCs/>
+          <w:lang w:val="en-PL"/>
+        </w:rPr>
+        <w:t>: Ekran powitalny aplikacji</w:t>
+      </w:r>
+    </w:p>
+    <w:p>
+      <w:pPr>
+        <w:pStyle w:val="ListParagraph"/>
+        <w:numPr>
+          <w:ilvl w:val="0"/>
+          <w:numId w:val="8"/>
+        </w:numPr>
+        <w:spacing w:before="240" w:line="480" w:lineRule="auto"/>
+        <w:jc w:val="center"/>
+        <w:rPr>
+          <w:lang w:val="en-PL"/>
+        </w:rPr>
+      </w:pPr>
+      <w:r>
+        <w:rPr>
+          <w:b/>
+          <w:bCs/>
+          <w:lang w:val="en-PL"/>
+        </w:rPr>
+        <w:t>Tytuł</w:t>
+      </w:r>
+      <w:r>
+        <w:rPr>
+          <w:lang w:val="en-PL"/>
+        </w:rPr>
+        <w:t>: Strona powitalna aplikacji DataFusion</w:t>
+      </w:r>
+    </w:p>
+    <w:p>
+      <w:pPr>
+        <w:pStyle w:val="ListParagraph"/>
+        <w:spacing w:before="240"/>
+        <w:ind w:left="360" w:firstLine="348"/>
+        <w:jc w:val="both"/>
+        <w:rPr>
+          <w:lang w:val="en-PL"/>
+        </w:rPr>
+      </w:pPr>
+      <w:r>
+        <w:rPr>
+          <w:lang w:val="en-PL"/>
+        </w:rPr>
+        <w:t>Zrzut ekranu przedstawia zakładkę "Creators &amp; Info" - stronę powitalną aplikacji DataFusion. Na środku ekranu widoczne jest logo aplikacji przedstawiające trójwymiarową strukturę danych z nazwą "DataFusion - Data Warehouse &amp; Analysis". Poniżej znajdują się informacje o twórcach projektu: Dawidzie Olko i Piotrze Smole. U dołu umieszczony jest przycisk "Go to data" umożliwiający przejście do głównej części aplikacji. Ten ekran stanowi element intuicyjnego interfejsu użytkownika.</w:t>
+      </w:r>
+    </w:p>
+    <w:p>
+      <w:pPr>
+        <w:pStyle w:val="ListParagraph"/>
+        <w:spacing w:before="240"/>
+        <w:ind w:left="360" w:firstLine="348"/>
+        <w:jc w:val="both"/>
+        <w:rPr>
+          <w:lang w:val="en-PL"/>
+        </w:rPr>
+      </w:pPr>
+    </w:p>
+    <w:p>
+      <w:pPr>
+        <w:jc w:val="center"/>
+        <w:rPr>
+          <w:lang w:val="en-PL"/>
+        </w:rPr>
+      </w:pPr>
+      <w:r>
+        <w:rPr>
+          <w:noProof/>
+          <w:lang w:val="en-PL"/>
+        </w:rPr>
+        <w:drawing>
+          <wp:inline distT="0" distB="0" distL="0" distR="0" wp14:anchorId="706D2CEA" wp14:editId="2760F562">
+            <wp:extent cx="3707934" cy="2549205"/>
+            <wp:effectExtent l="0" t="0" r="635" b="3810"/>
+            <wp:docPr id="796324391" name="Picture 10" descr="A screenshot of a computer&#10;&#10;Description automatically generated"/>
+            <wp:cNvGraphicFramePr>
+              <a:graphicFrameLocks xmlns:a="http://schemas.openxmlformats.org/drawingml/2006/main" noChangeAspect="1"/>
+            </wp:cNvGraphicFramePr>
+            <a:graphic xmlns:a="http://schemas.openxmlformats.org/drawingml/2006/main">
+              <a:graphicData uri="http://schemas.openxmlformats.org/drawingml/2006/picture">
+                <pic:pic xmlns:pic="http://schemas.openxmlformats.org/drawingml/2006/picture">
+                  <pic:nvPicPr>
+                    <pic:cNvPr id="796324391" name="Picture 10" descr="A screenshot of a computer&#10;&#10;Description automatically generated"/>
+                    <pic:cNvPicPr/>
+                  </pic:nvPicPr>
+                  <pic:blipFill>
+                    <a:blip r:embed="rId13" cstate="print">
+                      <a:extLst>
+                        <a:ext uri="{28A0092B-C50C-407E-A947-70E740481C1C}">
+                          <a14:useLocalDpi xmlns:a14="http://schemas.microsoft.com/office/drawing/2010/main" val="0"/>
+                        </a:ext>
+                      </a:extLst>
+                    </a:blip>
+                    <a:stretch>
+                      <a:fillRect/>
+                    </a:stretch>
+                  </pic:blipFill>
+                  <pic:spPr>
+                    <a:xfrm>
+                      <a:off x="0" y="0"/>
+                      <a:ext cx="3770606" cy="2592292"/>
+                    </a:xfrm>
+                    <a:prstGeom prst="rect">
+                      <a:avLst/>
+                    </a:prstGeom>
+                  </pic:spPr>
+                </pic:pic>
+              </a:graphicData>
+            </a:graphic>
+          </wp:inline>
+        </w:drawing>
+      </w:r>
+    </w:p>
+    <w:p>
+      <w:pPr>
+        <w:jc w:val="center"/>
+        <w:rPr>
+          <w:b/>
+          <w:bCs/>
+          <w:lang w:val="en-PL"/>
+        </w:rPr>
+      </w:pPr>
+      <w:r>
+        <w:rPr>
+          <w:b/>
+          <w:bCs/>
+          <w:lang w:val="en-PL"/>
+        </w:rPr>
+        <w:t xml:space="preserve">Obraz </w:t>
+      </w:r>
+      <w:r>
+        <w:rPr>
+          <w:b/>
+          <w:bCs/>
+          <w:lang w:val="en-PL"/>
+        </w:rPr>
+        <w:t>2</w:t>
+      </w:r>
+      <w:r>
+        <w:rPr>
+          <w:b/>
+          <w:bCs/>
+          <w:lang w:val="en-PL"/>
+        </w:rPr>
+        <w:t>: Statystyki zestawu danych Adult Dataset</w:t>
+      </w:r>
+    </w:p>
+    <w:p>
+      <w:pPr>
+        <w:jc w:val="center"/>
+        <w:rPr>
+          <w:lang w:val="en-PL"/>
+        </w:rPr>
+      </w:pPr>
+      <w:r>
+        <w:rPr>
+          <w:b/>
+          <w:bCs/>
+          <w:lang w:val="en-PL"/>
+        </w:rPr>
+        <w:t>Tytuł</w:t>
+      </w:r>
+      <w:r>
+        <w:rPr>
+          <w:lang w:val="en-PL"/>
+        </w:rPr>
+        <w:t>: Analiza statystyczna zestawu Adult Dataset</w:t>
+      </w:r>
+    </w:p>
+    <w:p>
+      <w:pPr>
+        <w:ind w:firstLine="708"/>
+        <w:jc w:val="both"/>
+        <w:rPr>
+          <w:lang w:val="en-PL"/>
+        </w:rPr>
+      </w:pPr>
+      <w:r>
+        <w:rPr>
+          <w:lang w:val="en-PL"/>
+        </w:rPr>
+        <w:t xml:space="preserve">Ekran przedstawia zakładkę "Data &amp; Stats" z wczytanym zbiorem Adult Dataset (32561 wierszy, 15 kolumn). W górnej części widoczne są opcje ładowania danych. Poniżej znajdują się panele ze statystykami dla kolumn numerycznych i kategorycznych. Dla zmiennych numerycznych (age, fnlwgt, </w:t>
+      </w:r>
+      <w:r>
+        <w:rPr>
+          <w:lang w:val="en-PL"/>
+        </w:rPr>
+        <w:lastRenderedPageBreak/>
+        <w:t>education-num, capital-gain, capital-loss, hours-per-week) pokazane są miary takie jak Min, Max, Mean, Median, Std, Mode, Variance, Skewness i Kurtosis. Dla zmiennych kategorycznych (workclass, education, marital-status itp.) wyświetlone są wartości liczebności każdej kategorii oraz moda. Ta funkcjonalność realizuje wymaganie dotyczące obliczania miar statystycznych.</w:t>
+      </w:r>
     </w:p>
     <w:p>
       <w:pPr>
@@ -4193,7 +4338,7 @@
                     <pic:cNvPicPr/>
                   </pic:nvPicPr>
                   <pic:blipFill>
-                    <a:blip r:embed="rId12" cstate="print">
+                    <a:blip r:embed="rId14" cstate="print">
                       <a:extLst>
                         <a:ext uri="{28A0092B-C50C-407E-A947-70E740481C1C}">
                           <a14:useLocalDpi xmlns:a14="http://schemas.microsoft.com/office/drawing/2010/main" val="0"/>
@@ -4235,7 +4380,23 @@
           <w:bCs/>
           <w:lang w:val="en-PL"/>
         </w:rPr>
-        <w:t>Obraz 1: Okno obsługi wartości brakujących</w:t>
+        <w:t xml:space="preserve">Obraz </w:t>
+      </w:r>
+      <w:r>
+        <w:rPr>
+          <w:b/>
+          <w:bCs/>
+          <w:lang w:val="en-PL"/>
+        </w:rPr>
+        <w:t>3</w:t>
+      </w:r>
+      <w:r>
+        <w:rPr>
+          <w:b/>
+          <w:bCs/>
+          <w:lang w:val="en-PL"/>
+        </w:rPr>
+        <w:t>: Okno obsługi wartości brakujących</w:t>
       </w:r>
     </w:p>
     <w:p>
@@ -4309,7 +4470,7 @@
                     <pic:cNvPicPr/>
                   </pic:nvPicPr>
                   <pic:blipFill>
-                    <a:blip r:embed="rId13" cstate="print">
+                    <a:blip r:embed="rId15" cstate="print">
                       <a:extLst>
                         <a:ext uri="{28A0092B-C50C-407E-A947-70E740481C1C}">
                           <a14:useLocalDpi xmlns:a14="http://schemas.microsoft.com/office/drawing/2010/main" val="0"/>
@@ -4351,22 +4512,38 @@
           <w:bCs/>
           <w:lang w:val="en-PL"/>
         </w:rPr>
-        <w:t>Obraz 2: Rezultat ekstrakcji podtablicy</w:t>
-      </w:r>
-    </w:p>
-    <w:p>
-      <w:pPr>
-        <w:jc w:val="center"/>
-        <w:rPr>
-          <w:lang w:val="en-PL"/>
-        </w:rPr>
-      </w:pPr>
+        <w:t xml:space="preserve">Obraz </w:t>
+      </w:r>
       <w:r>
         <w:rPr>
           <w:b/>
           <w:bCs/>
           <w:lang w:val="en-PL"/>
         </w:rPr>
+        <w:t>4</w:t>
+      </w:r>
+      <w:r>
+        <w:rPr>
+          <w:b/>
+          <w:bCs/>
+          <w:lang w:val="en-PL"/>
+        </w:rPr>
+        <w:t>: Rezultat ekstrakcji podtablicy</w:t>
+      </w:r>
+    </w:p>
+    <w:p>
+      <w:pPr>
+        <w:jc w:val="center"/>
+        <w:rPr>
+          <w:lang w:val="en-PL"/>
+        </w:rPr>
+      </w:pPr>
+      <w:r>
+        <w:rPr>
+          <w:b/>
+          <w:bCs/>
+          <w:lang w:val="en-PL"/>
+        </w:rPr>
         <w:t>Tytuł</w:t>
       </w:r>
       <w:r>
@@ -4388,7 +4565,14 @@
         <w:rPr>
           <w:lang w:val="en-PL"/>
         </w:rPr>
-        <w:t>Zrzut ekranu prezentuje okno modalne z wynikami ekstrakcji podtablicy z zestawu danych Adult Dataset. Widocznych jest kilka pierwszych wierszy (z informacją, że pokazano 100 z 32559 wierszy) zawierających dane o osobach z kolumnami: workclass, fnlwgt, education, education-num, marital-status i occupation. Dane są prezentowane w formie tabeli z możliwością przewijania. Ta funkcjonalność realizuje wymaganie ekstrakcji podtablic, umożliwiając użytkownikowi pracę na wybranym podzbiorze danych.</w:t>
+        <w:t>Zrzut ekranu prezentuje okno z wynikami ekstrakcji podtablicy z zestawu danych Adult Dataset. Widocznych jest kilka pierwszych wierszy (z informacją, że pokazano 100 z 32559 wierszy) zawierających dane o osobach z kolumnami: workclass, fnlwgt, education, education-num, marital-</w:t>
+      </w:r>
+      <w:r>
+        <w:rPr>
+          <w:lang w:val="en-PL"/>
+        </w:rPr>
+        <w:lastRenderedPageBreak/>
+        <w:t>status i occupation. Dane są prezentowane w formie tabeli z możliwością przewijania. Ta funkcjonalność realizuje wymaganie ekstrakcji podtablic, umożliwiając użytkownikowi pracę na wybranym podzbiorze danych.</w:t>
       </w:r>
     </w:p>
     <w:p>
@@ -4403,7 +4587,6 @@
           <w:noProof/>
           <w:lang w:val="en-PL"/>
         </w:rPr>
-        <w:lastRenderedPageBreak/>
         <w:drawing>
           <wp:inline distT="0" distB="0" distL="0" distR="0" wp14:anchorId="370833F6" wp14:editId="23623519">
             <wp:extent cx="3657600" cy="2313820"/>
@@ -4420,7 +4603,7 @@
                     <pic:cNvPicPr/>
                   </pic:nvPicPr>
                   <pic:blipFill>
-                    <a:blip r:embed="rId14" cstate="print">
+                    <a:blip r:embed="rId16" cstate="print">
                       <a:extLst>
                         <a:ext uri="{28A0092B-C50C-407E-A947-70E740481C1C}">
                           <a14:useLocalDpi xmlns:a14="http://schemas.microsoft.com/office/drawing/2010/main" val="0"/>
@@ -4462,7 +4645,23 @@
           <w:bCs/>
           <w:lang w:val="en-PL"/>
         </w:rPr>
-        <w:t>Obraz 3: Analiza korelacji</w:t>
+        <w:t xml:space="preserve">Obraz </w:t>
+      </w:r>
+      <w:r>
+        <w:rPr>
+          <w:b/>
+          <w:bCs/>
+          <w:lang w:val="en-PL"/>
+        </w:rPr>
+        <w:t>5</w:t>
+      </w:r>
+      <w:r>
+        <w:rPr>
+          <w:b/>
+          <w:bCs/>
+          <w:lang w:val="en-PL"/>
+        </w:rPr>
+        <w:t>: Analiza korelacji</w:t>
       </w:r>
     </w:p>
     <w:p>
@@ -4530,7 +4729,7 @@
                     <pic:cNvPicPr/>
                   </pic:nvPicPr>
                   <pic:blipFill>
-                    <a:blip r:embed="rId15" cstate="print">
+                    <a:blip r:embed="rId17" cstate="print">
                       <a:extLst>
                         <a:ext uri="{28A0092B-C50C-407E-A947-70E740481C1C}">
                           <a14:useLocalDpi xmlns:a14="http://schemas.microsoft.com/office/drawing/2010/main" val="0"/>
@@ -4572,22 +4771,38 @@
           <w:bCs/>
           <w:lang w:val="en-PL"/>
         </w:rPr>
-        <w:t>Obraz 4: Wyniki skalowania</w:t>
-      </w:r>
-    </w:p>
-    <w:p>
-      <w:pPr>
-        <w:jc w:val="center"/>
-        <w:rPr>
-          <w:lang w:val="en-PL"/>
-        </w:rPr>
-      </w:pPr>
+        <w:t xml:space="preserve">Obraz </w:t>
+      </w:r>
       <w:r>
         <w:rPr>
           <w:b/>
           <w:bCs/>
           <w:lang w:val="en-PL"/>
         </w:rPr>
+        <w:t>6</w:t>
+      </w:r>
+      <w:r>
+        <w:rPr>
+          <w:b/>
+          <w:bCs/>
+          <w:lang w:val="en-PL"/>
+        </w:rPr>
+        <w:t>: Wyniki skalowania</w:t>
+      </w:r>
+    </w:p>
+    <w:p>
+      <w:pPr>
+        <w:jc w:val="center"/>
+        <w:rPr>
+          <w:lang w:val="en-PL"/>
+        </w:rPr>
+      </w:pPr>
+      <w:r>
+        <w:rPr>
+          <w:b/>
+          <w:bCs/>
+          <w:lang w:val="en-PL"/>
+        </w:rPr>
         <w:t>Tytuł</w:t>
       </w:r>
       <w:r>
@@ -4609,7 +4824,14 @@
         <w:rPr>
           <w:lang w:val="en-PL"/>
         </w:rPr>
-        <w:t>Ekran prezentuje wyniki zastosowania StandardScaler do kolumny "age". Widoczna jest tabela zawierająca znormalizowane wartości, gdzie oryginalne wartości wieku zostały przekształcone do skali o średniej 0 i odchyleniu standardowym 1. Wartości po skalowaniu mieszczą się w przybliżonym zakresie od -1.62 do 2.62, co jest charakterystyczne dla standaryzacji. Ta funkcjonalność jest realizowana przez funkcję scale_columns() wykorzystującą bibliotekę scikit-learn.</w:t>
+        <w:t xml:space="preserve">Ekran prezentuje wyniki zastosowania StandardScaler do kolumny "age". Widoczna jest tabela zawierająca znormalizowane wartości, gdzie oryginalne wartości wieku zostały przekształcone do skali </w:t>
+      </w:r>
+      <w:r>
+        <w:rPr>
+          <w:lang w:val="en-PL"/>
+        </w:rPr>
+        <w:lastRenderedPageBreak/>
+        <w:t>o średniej 0 i odchyleniu standardowym 1. Wartości po skalowaniu mieszczą się w przybliżonym zakresie od -1.62 do 2.62, co jest charakterystyczne dla standaryzacji. Ta funkcjonalność jest realizowana przez funkcję scale_columns() wykorzystującą bibliotekę scikit-learn.</w:t>
       </w:r>
     </w:p>
     <w:p>
@@ -4628,7 +4850,6 @@
           <w:noProof/>
           <w:lang w:val="en-PL"/>
         </w:rPr>
-        <w:lastRenderedPageBreak/>
         <w:drawing>
           <wp:inline distT="0" distB="0" distL="0" distR="0" wp14:anchorId="476BFC9F" wp14:editId="04E174B2">
             <wp:extent cx="4145915" cy="2265028"/>
@@ -4645,7 +4866,7 @@
                     <pic:cNvPicPr/>
                   </pic:nvPicPr>
                   <pic:blipFill>
-                    <a:blip r:embed="rId16" cstate="print">
+                    <a:blip r:embed="rId18" cstate="print">
                       <a:extLst>
                         <a:ext uri="{28A0092B-C50C-407E-A947-70E740481C1C}">
                           <a14:useLocalDpi xmlns:a14="http://schemas.microsoft.com/office/drawing/2010/main" val="0"/>
@@ -4687,22 +4908,38 @@
           <w:bCs/>
           <w:lang w:val="en-PL"/>
         </w:rPr>
-        <w:t>Obraz 5: Interfejs skalowania i wizualizacji</w:t>
-      </w:r>
-    </w:p>
-    <w:p>
-      <w:pPr>
-        <w:jc w:val="center"/>
-        <w:rPr>
-          <w:lang w:val="en-PL"/>
-        </w:rPr>
-      </w:pPr>
+        <w:t xml:space="preserve">Obraz </w:t>
+      </w:r>
       <w:r>
         <w:rPr>
           <w:b/>
           <w:bCs/>
           <w:lang w:val="en-PL"/>
         </w:rPr>
+        <w:t>7</w:t>
+      </w:r>
+      <w:r>
+        <w:rPr>
+          <w:b/>
+          <w:bCs/>
+          <w:lang w:val="en-PL"/>
+        </w:rPr>
+        <w:t>: Interfejs skalowania i wizualizacji</w:t>
+      </w:r>
+    </w:p>
+    <w:p>
+      <w:pPr>
+        <w:jc w:val="center"/>
+        <w:rPr>
+          <w:lang w:val="en-PL"/>
+        </w:rPr>
+      </w:pPr>
+      <w:r>
+        <w:rPr>
+          <w:b/>
+          <w:bCs/>
+          <w:lang w:val="en-PL"/>
+        </w:rPr>
         <w:t>Tytuł</w:t>
       </w:r>
       <w:r>
@@ -4740,10 +4977,10 @@
           <w:lang w:val="en-PL"/>
         </w:rPr>
         <w:drawing>
-          <wp:inline distT="0" distB="0" distL="0" distR="0" wp14:anchorId="7290FEC6" wp14:editId="7256BEC5">
-            <wp:extent cx="3892492" cy="2557666"/>
-            <wp:effectExtent l="0" t="0" r="0" b="0"/>
-            <wp:docPr id="901492246" name="Picture 11" descr="A screenshot of a computer&#10;&#10;Description automatically generated"/>
+          <wp:inline distT="0" distB="0" distL="0" distR="0" wp14:anchorId="675DD797" wp14:editId="3557632E">
+            <wp:extent cx="3758268" cy="2423072"/>
+            <wp:effectExtent l="0" t="0" r="1270" b="3175"/>
+            <wp:docPr id="1910890354" name="Picture 1" descr="A graph of age and age&#10;&#10;Description automatically generated with medium confidence"/>
             <wp:cNvGraphicFramePr>
               <a:graphicFrameLocks xmlns:a="http://schemas.openxmlformats.org/drawingml/2006/main" noChangeAspect="1"/>
             </wp:cNvGraphicFramePr>
@@ -4751,228 +4988,7 @@
               <a:graphicData uri="http://schemas.openxmlformats.org/drawingml/2006/picture">
                 <pic:pic xmlns:pic="http://schemas.openxmlformats.org/drawingml/2006/picture">
                   <pic:nvPicPr>
-                    <pic:cNvPr id="901492246" name="Picture 11" descr="A screenshot of a computer&#10;&#10;Description automatically generated"/>
-                    <pic:cNvPicPr/>
-                  </pic:nvPicPr>
-                  <pic:blipFill>
-                    <a:blip r:embed="rId17" cstate="print">
-                      <a:extLst>
-                        <a:ext uri="{28A0092B-C50C-407E-A947-70E740481C1C}">
-                          <a14:useLocalDpi xmlns:a14="http://schemas.microsoft.com/office/drawing/2010/main" val="0"/>
-                        </a:ext>
-                      </a:extLst>
-                    </a:blip>
-                    <a:stretch>
-                      <a:fillRect/>
-                    </a:stretch>
-                  </pic:blipFill>
-                  <pic:spPr>
-                    <a:xfrm>
-                      <a:off x="0" y="0"/>
-                      <a:ext cx="3998509" cy="2627327"/>
-                    </a:xfrm>
-                    <a:prstGeom prst="rect">
-                      <a:avLst/>
-                    </a:prstGeom>
-                  </pic:spPr>
-                </pic:pic>
-              </a:graphicData>
-            </a:graphic>
-          </wp:inline>
-        </w:drawing>
-      </w:r>
-    </w:p>
-    <w:p>
-      <w:pPr>
-        <w:jc w:val="center"/>
-        <w:rPr>
-          <w:b/>
-          <w:bCs/>
-          <w:lang w:val="en-PL"/>
-        </w:rPr>
-      </w:pPr>
-      <w:r>
-        <w:rPr>
-          <w:b/>
-          <w:bCs/>
-          <w:lang w:val="en-PL"/>
-        </w:rPr>
-        <w:t>Obraz 6: Histogram zmiennej age</w:t>
-      </w:r>
-    </w:p>
-    <w:p>
-      <w:pPr>
-        <w:jc w:val="center"/>
-        <w:rPr>
-          <w:lang w:val="en-PL"/>
-        </w:rPr>
-      </w:pPr>
-      <w:r>
-        <w:rPr>
-          <w:b/>
-          <w:bCs/>
-          <w:lang w:val="en-PL"/>
-        </w:rPr>
-        <w:t>Tytuł</w:t>
-      </w:r>
-      <w:r>
-        <w:rPr>
-          <w:lang w:val="en-PL"/>
-        </w:rPr>
-        <w:t>: Wizualizacja rozkładu znormalizowanej zmiennej age</w:t>
-      </w:r>
-    </w:p>
-    <w:p>
-      <w:pPr>
-        <w:ind w:firstLine="708"/>
-        <w:jc w:val="both"/>
-        <w:rPr>
-          <w:lang w:val="en-PL"/>
-        </w:rPr>
-      </w:pPr>
-      <w:r>
-        <w:rPr>
-          <w:lang w:val="en-PL"/>
-        </w:rPr>
-        <w:t>Okno prezentuje histogram dla znormalizowanej kolumny "age". Na wykresie widoczny jest rozkład wartości zmiennej po standaryzacji, z wartościami na osi X w zakresie od -3 do 2. Każdy słupek histogramu jest opatrzony etykietą z liczalnością (np. 80, 75, 44). W prawym górnym rogu znajduje się informacja o wartościach min., max. i średniej. Wykres został wygenerowany za pomocą funkcji generate_plot() z użyciem biblioteki matplotlib, co stanowi realizację wymagania dotyczącego wizualizacji danych.</w:t>
-      </w:r>
-    </w:p>
-    <w:p>
-      <w:pPr>
-        <w:jc w:val="center"/>
-        <w:rPr>
-          <w:lang w:val="en-PL"/>
-        </w:rPr>
-      </w:pPr>
-      <w:r>
-        <w:rPr>
-          <w:noProof/>
-          <w:lang w:val="en-PL"/>
-        </w:rPr>
-        <w:lastRenderedPageBreak/>
-        <w:drawing>
-          <wp:inline distT="0" distB="0" distL="0" distR="0" wp14:anchorId="67CC6418" wp14:editId="31CF21F7">
-            <wp:extent cx="3707934" cy="2549205"/>
-            <wp:effectExtent l="0" t="0" r="635" b="3810"/>
-            <wp:docPr id="796324391" name="Picture 10" descr="A screenshot of a computer&#10;&#10;Description automatically generated"/>
-            <wp:cNvGraphicFramePr>
-              <a:graphicFrameLocks xmlns:a="http://schemas.openxmlformats.org/drawingml/2006/main" noChangeAspect="1"/>
-            </wp:cNvGraphicFramePr>
-            <a:graphic xmlns:a="http://schemas.openxmlformats.org/drawingml/2006/main">
-              <a:graphicData uri="http://schemas.openxmlformats.org/drawingml/2006/picture">
-                <pic:pic xmlns:pic="http://schemas.openxmlformats.org/drawingml/2006/picture">
-                  <pic:nvPicPr>
-                    <pic:cNvPr id="796324391" name="Picture 10" descr="A screenshot of a computer&#10;&#10;Description automatically generated"/>
-                    <pic:cNvPicPr/>
-                  </pic:nvPicPr>
-                  <pic:blipFill>
-                    <a:blip r:embed="rId18" cstate="print">
-                      <a:extLst>
-                        <a:ext uri="{28A0092B-C50C-407E-A947-70E740481C1C}">
-                          <a14:useLocalDpi xmlns:a14="http://schemas.microsoft.com/office/drawing/2010/main" val="0"/>
-                        </a:ext>
-                      </a:extLst>
-                    </a:blip>
-                    <a:stretch>
-                      <a:fillRect/>
-                    </a:stretch>
-                  </pic:blipFill>
-                  <pic:spPr>
-                    <a:xfrm>
-                      <a:off x="0" y="0"/>
-                      <a:ext cx="3770606" cy="2592292"/>
-                    </a:xfrm>
-                    <a:prstGeom prst="rect">
-                      <a:avLst/>
-                    </a:prstGeom>
-                  </pic:spPr>
-                </pic:pic>
-              </a:graphicData>
-            </a:graphic>
-          </wp:inline>
-        </w:drawing>
-      </w:r>
-    </w:p>
-    <w:p>
-      <w:pPr>
-        <w:jc w:val="center"/>
-        <w:rPr>
-          <w:b/>
-          <w:bCs/>
-          <w:lang w:val="en-PL"/>
-        </w:rPr>
-      </w:pPr>
-      <w:r>
-        <w:rPr>
-          <w:b/>
-          <w:bCs/>
-          <w:lang w:val="en-PL"/>
-        </w:rPr>
-        <w:t>Obraz 7: Statystyki zestawu danych Adult Dataset</w:t>
-      </w:r>
-    </w:p>
-    <w:p>
-      <w:pPr>
-        <w:jc w:val="center"/>
-        <w:rPr>
-          <w:lang w:val="en-PL"/>
-        </w:rPr>
-      </w:pPr>
-      <w:r>
-        <w:rPr>
-          <w:b/>
-          <w:bCs/>
-          <w:lang w:val="en-PL"/>
-        </w:rPr>
-        <w:t>Tytuł</w:t>
-      </w:r>
-      <w:r>
-        <w:rPr>
-          <w:lang w:val="en-PL"/>
-        </w:rPr>
-        <w:t>: Analiza statystyczna zestawu Adult Dataset</w:t>
-      </w:r>
-    </w:p>
-    <w:p>
-      <w:pPr>
-        <w:ind w:firstLine="708"/>
-        <w:jc w:val="both"/>
-        <w:rPr>
-          <w:lang w:val="en-PL"/>
-        </w:rPr>
-      </w:pPr>
-      <w:r>
-        <w:rPr>
-          <w:lang w:val="en-PL"/>
-        </w:rPr>
-        <w:t>Ekran przedstawia zakładkę "Data &amp; Stats" z wczytanym zbiorem Adult Dataset (32561 wierszy, 15 kolumn). W górnej części widoczne są opcje ładowania danych. Poniżej znajdują się panele ze statystykami dla kolumn numerycznych i kategorycznych. Dla zmiennych numerycznych (age, fnlwgt, education-num, capital-gain, capital-loss, hours-per-week) pokazane są miary takie jak Min, Max, Mean, Median, Std, Mode, Variance, Skewness i Kurtosis. Dla zmiennych kategorycznych (workclass, education, marital-status itp.) wyświetlone są wartości liczebności każdej kategorii oraz moda. Ta funkcjonalność realizuje wymaganie dotyczące obliczania miar statystycznych.</w:t>
-      </w:r>
-    </w:p>
-    <w:p>
-      <w:pPr>
-        <w:jc w:val="center"/>
-        <w:rPr>
-          <w:lang w:val="en-PL"/>
-        </w:rPr>
-      </w:pPr>
-      <w:r>
-        <w:rPr>
-          <w:noProof/>
-          <w:lang w:val="en-PL"/>
-        </w:rPr>
-        <w:drawing>
-          <wp:inline distT="0" distB="0" distL="0" distR="0" wp14:anchorId="6AF044E0" wp14:editId="4766120C">
-            <wp:extent cx="3431097" cy="2363796"/>
-            <wp:effectExtent l="0" t="0" r="0" b="0"/>
-            <wp:docPr id="609183916" name="Picture 7" descr="A screenshot of a computer&#10;&#10;Description automatically generated"/>
-            <wp:cNvGraphicFramePr>
-              <a:graphicFrameLocks xmlns:a="http://schemas.openxmlformats.org/drawingml/2006/main" noChangeAspect="1"/>
-            </wp:cNvGraphicFramePr>
-            <a:graphic xmlns:a="http://schemas.openxmlformats.org/drawingml/2006/main">
-              <a:graphicData uri="http://schemas.openxmlformats.org/drawingml/2006/picture">
-                <pic:pic xmlns:pic="http://schemas.openxmlformats.org/drawingml/2006/picture">
-                  <pic:nvPicPr>
-                    <pic:cNvPr id="609183916" name="Picture 7" descr="A screenshot of a computer&#10;&#10;Description automatically generated"/>
+                    <pic:cNvPr id="1910890354" name="Picture 1" descr="A graph of age and age&#10;&#10;Description automatically generated with medium confidence"/>
                     <pic:cNvPicPr/>
                   </pic:nvPicPr>
                   <pic:blipFill>
@@ -4990,7 +5006,7 @@
                   <pic:spPr>
                     <a:xfrm>
                       <a:off x="0" y="0"/>
-                      <a:ext cx="3476945" cy="2395382"/>
+                      <a:ext cx="3815782" cy="2460153"/>
                     </a:xfrm>
                     <a:prstGeom prst="rect">
                       <a:avLst/>
@@ -5018,29 +5034,45 @@
           <w:bCs/>
           <w:lang w:val="en-PL"/>
         </w:rPr>
-        <w:t>Obraz 8: Ekran powitalny aplikacji</w:t>
-      </w:r>
-    </w:p>
-    <w:p>
-      <w:pPr>
-        <w:jc w:val="center"/>
-        <w:rPr>
-          <w:lang w:val="en-PL"/>
-        </w:rPr>
-      </w:pPr>
+        <w:t xml:space="preserve">Obraz </w:t>
+      </w:r>
       <w:r>
         <w:rPr>
           <w:b/>
           <w:bCs/>
           <w:lang w:val="en-PL"/>
         </w:rPr>
+        <w:t>8</w:t>
+      </w:r>
+      <w:r>
+        <w:rPr>
+          <w:b/>
+          <w:bCs/>
+          <w:lang w:val="en-PL"/>
+        </w:rPr>
+        <w:t>: Histogram zmiennej age</w:t>
+      </w:r>
+    </w:p>
+    <w:p>
+      <w:pPr>
+        <w:jc w:val="center"/>
+        <w:rPr>
+          <w:lang w:val="en-PL"/>
+        </w:rPr>
+      </w:pPr>
+      <w:r>
+        <w:rPr>
+          <w:b/>
+          <w:bCs/>
+          <w:lang w:val="en-PL"/>
+        </w:rPr>
         <w:t>Tytuł</w:t>
       </w:r>
       <w:r>
         <w:rPr>
           <w:lang w:val="en-PL"/>
         </w:rPr>
-        <w:t>: Strona powitalna aplikacji DataFusion</w:t>
+        <w:t>: Wizualizacja rozkładu znormalizowanej zmiennej age</w:t>
       </w:r>
     </w:p>
     <w:p>
@@ -5055,7 +5087,14 @@
         <w:rPr>
           <w:lang w:val="en-PL"/>
         </w:rPr>
-        <w:t>Zrzut ekranu przedstawia zakładkę "Creators &amp; Info" - stronę powitalną aplikacji DataFusion. Na środku ekranu widoczne jest logo aplikacji przedstawiające trójwymiarową strukturę danych z nazwą "DataFusion - Data Warehouse &amp; Analysis". Poniżej znajdują się informacje o twórcach projektu: Dawidzie Olko i Piotrze Smole. U dołu umieszczony jest przycisk "Go to data" umożliwiający przejście do głównej części aplikacji. Ten ekran stanowi element intuicyjnego interfejsu użytkownika.</w:t>
+        <w:t xml:space="preserve">Okno prezentuje histogram dla znormalizowanej kolumny "age". Na wykresie widoczny jest rozkład wartości zmiennej po standaryzacji, z wartościami na osi X w zakresie od -3 do 2. Każdy słupek histogramu jest opatrzony etykietą z liczalnością (np. 80, 75, 44). W prawym górnym rogu znajduje się </w:t>
+      </w:r>
+      <w:r>
+        <w:rPr>
+          <w:lang w:val="en-PL"/>
+        </w:rPr>
+        <w:lastRenderedPageBreak/>
+        <w:t>informacja o wartościach min., max. i średniej. Wykres został wygenerowany za pomocą funkcji generate_plot() z użyciem biblioteki matplotlib, co stanowi realizację wymagania dotyczącego wizualizacji danych.</w:t>
       </w:r>
     </w:p>
     <w:p>
@@ -5070,7 +5109,6 @@
           <w:noProof/>
           <w:lang w:val="en-PL"/>
         </w:rPr>
-        <w:lastRenderedPageBreak/>
         <w:drawing>
           <wp:inline distT="0" distB="0" distL="0" distR="0" wp14:anchorId="26B42423" wp14:editId="6C38501B">
             <wp:extent cx="4043045" cy="2088859"/>
@@ -5129,7 +5167,23 @@
           <w:bCs/>
           <w:lang w:val="en-PL"/>
         </w:rPr>
-        <w:t>Obraz 9: Zakładka Replacement &amp; Subtable</w:t>
+        <w:t xml:space="preserve">Obraz </w:t>
+      </w:r>
+      <w:r>
+        <w:rPr>
+          <w:b/>
+          <w:bCs/>
+          <w:lang w:val="en-PL"/>
+        </w:rPr>
+        <w:t>9</w:t>
+      </w:r>
+      <w:r>
+        <w:rPr>
+          <w:b/>
+          <w:bCs/>
+          <w:lang w:val="en-PL"/>
+        </w:rPr>
+        <w:t>: Zakładka Replacement &amp; Subtable</w:t>
       </w:r>
     </w:p>
     <w:p>
@@ -5276,7 +5330,14 @@
         <w:rPr>
           <w:lang w:val="en-PL"/>
         </w:rPr>
-        <w:t>Zrzut ekranu przedstawia zakładkę "Data Cleaning &amp; Transformation" z trzema głównymi sekcjami: "Handling Missing Values" (obsługa wartości brakujących), "Duplicates" (obsługa duplikatów) oraz "Encoding" (kodowanie zmiennych kategorycznych). W sekcji obsługi wartości brakujących wybrana jest strategia "remove". Sekcja duplikatów zawiera przyciski do usuwania duplikatów i zapisywania wyników. W sekcji kodowania dostępne są opcje wyboru kolumny do kodowania, wybór metody kodowania (One-Hot, Binary, Target) oraz, w przypadku kodowania target, wybór kolumny docelowej. Ta zakładka realizuje wymagania dotyczące obsługi braków danych, usuwania duplikatów oraz kodowania symbolicznego.</w:t>
+        <w:t xml:space="preserve">Zrzut ekranu przedstawia zakładkę "Data Cleaning &amp; Transformation" z trzema głównymi sekcjami: "Handling Missing Values" (obsługa wartości brakujących), "Duplicates" (obsługa duplikatów) oraz "Encoding" (kodowanie zmiennych kategorycznych). W sekcji obsługi wartości brakujących wybrana jest strategia "remove". Sekcja duplikatów zawiera przyciski do usuwania duplikatów i zapisywania wyników. W sekcji kodowania dostępne są opcje wyboru kolumny do kodowania, wybór metody kodowania (One-Hot, Binary, Target) oraz, w przypadku kodowania target, wybór kolumny </w:t>
+      </w:r>
+      <w:r>
+        <w:rPr>
+          <w:lang w:val="en-PL"/>
+        </w:rPr>
+        <w:lastRenderedPageBreak/>
+        <w:t>docelowej. Ta zakładka realizuje wymagania dotyczące obsługi braków danych, usuwania duplikatów oraz kodowania symbolicznego.</w:t>
       </w:r>
     </w:p>
     <w:p>
@@ -5291,7 +5352,6 @@
         <w:rPr>
           <w:lang w:val="en-PL"/>
         </w:rPr>
-        <w:lastRenderedPageBreak/>
         <w:t>Przedstawione zrzuty ekranu dokumentują realizację wszystkich kluczowych funkcjonalności aplikacji DataFusion, zgodnie z wymaganiami projektu, prezentując zarówno interfejs użytkownika, jak i przykładowe wyniki działania poszczególnych funkcji przetwarzania danych.</w:t>
       </w:r>
     </w:p>
@@ -6018,6 +6078,7 @@
         <w:rPr>
           <w:lang w:val="en-PL"/>
         </w:rPr>
+        <w:lastRenderedPageBreak/>
         <w:t xml:space="preserve">Aby wczytać własny plik CSV: </w:t>
       </w:r>
     </w:p>
@@ -6087,7 +6148,6 @@
         <w:rPr>
           <w:lang w:val="en-PL"/>
         </w:rPr>
-        <w:lastRenderedPageBreak/>
         <w:t>Kliknij przycisk "Load Data"</w:t>
       </w:r>
     </w:p>
@@ -6915,6 +6975,7 @@
           <w:bCs/>
           <w:lang w:val="en-PL"/>
         </w:rPr>
+        <w:lastRenderedPageBreak/>
         <w:t>Krok 2:</w:t>
       </w:r>
       <w:r>
@@ -6984,7 +7045,6 @@
           <w:bCs/>
           <w:lang w:val="en-PL"/>
         </w:rPr>
-        <w:lastRenderedPageBreak/>
         <w:t>Krok 3:</w:t>
       </w:r>
       <w:r>
@@ -7847,6 +7907,7 @@
         <w:rPr>
           <w:lang w:val="en-PL"/>
         </w:rPr>
+        <w:lastRenderedPageBreak/>
         <w:t>W nowym oknie zostanie wyświetlona tabela po skalowaniu</w:t>
       </w:r>
     </w:p>
@@ -7910,7 +7971,6 @@
           <w:bCs/>
           <w:lang w:val="en-PL"/>
         </w:rPr>
-        <w:lastRenderedPageBreak/>
         <w:t>Wizualizacja danych:</w:t>
       </w:r>
     </w:p>
@@ -8876,6 +8936,7 @@
         <w:rPr>
           <w:lang w:val="en-PL"/>
         </w:rPr>
+        <w:lastRenderedPageBreak/>
         <w:t>Z rozwijanej listy "Select Column to Encode" wybierz kolumnę kategoryczną do zakodowania</w:t>
       </w:r>
     </w:p>
@@ -8922,7 +8983,6 @@
         <w:rPr>
           <w:lang w:val="en-PL"/>
         </w:rPr>
-        <w:lastRenderedPageBreak/>
         <w:t>"One-Hot Encoding" - tworzenie kolumn binarnych dla każdej kategorii</w:t>
       </w:r>
     </w:p>
@@ -11270,7 +11330,13 @@
         <w:rPr>
           <w:lang w:val="en-PL"/>
         </w:rPr>
-        <w:t xml:space="preserve"> – obliczanie statystyk, wizualizacja rozkładów, klasyfikacja przy użyciu Logistic Regression oraz segmentacja K-Means.</w:t>
+        <w:t xml:space="preserve"> – obliczanie statystyk, wizualizacja rozkładów</w:t>
+      </w:r>
+      <w:r>
+        <w:rPr>
+          <w:lang w:val="en-PL"/>
+        </w:rPr>
+        <w:t>.</w:t>
       </w:r>
     </w:p>
     <w:p>
@@ -27358,6 +27424,7 @@
   <w:style w:type="character" w:default="1" w:styleId="DefaultParagraphFont">
     <w:name w:val="Default Paragraph Font"/>
     <w:uiPriority w:val="1"/>
+    <w:semiHidden/>
     <w:unhideWhenUsed/>
   </w:style>
   <w:style w:type="table" w:default="1" w:styleId="TableNormal">

</xml_diff>